<commit_message>
[update] achtergrond document NMEA
</commit_message>
<xml_diff>
--- a/Documenten/Onderzoek/Achtergrond onderzoek/achtergrond document NMEA.docx
+++ b/Documenten/Onderzoek/Achtergrond onderzoek/achtergrond document NMEA.docx
@@ -18,14 +18,26 @@
     </w:p>
     <w:p>
       <w:r>
-        <w:t>Dit onderzoek is gericht op hoe NMEA berichten er uit zien en hoe ze werken</w:t>
+        <w:t xml:space="preserve">Dit </w:t>
+      </w:r>
+      <w:r>
+        <w:t>document</w:t>
+      </w:r>
+      <w:r>
+        <w:t xml:space="preserve"> is gericht op hoe NMEA berichten er uit zien en hoe ze werken</w:t>
       </w:r>
       <w:r>
         <w:t>.</w:t>
       </w:r>
       <w:r>
         <w:br/>
-        <w:t xml:space="preserve">Dit onderzoek is niet gericht op hoe de NMEA technieken er uit zien </w:t>
+        <w:t xml:space="preserve">Dit </w:t>
+      </w:r>
+      <w:r>
+        <w:t>document</w:t>
+      </w:r>
+      <w:r>
+        <w:t xml:space="preserve"> is niet gericht op hoe de NMEA technieken er uit zien </w:t>
       </w:r>
       <w:r>
         <w:t>op het gebied van fysieke communicatie.</w:t>
@@ -488,7 +500,15 @@
         <w:t>Wij kunnen voor elke component</w:t>
       </w:r>
       <w:r>
-        <w:t xml:space="preserve"> een standarisatie maken </w:t>
+        <w:t xml:space="preserve"> een </w:t>
+      </w:r>
+      <w:proofErr w:type="spellStart"/>
+      <w:r>
+        <w:t>standarisatie</w:t>
+      </w:r>
+      <w:proofErr w:type="spellEnd"/>
+      <w:r>
+        <w:t xml:space="preserve"> maken </w:t>
       </w:r>
       <w:r>
         <w:t>voor NMEA berichten. D</w:t>
@@ -578,11 +598,19 @@
           <w:lang w:val="en-GB"/>
         </w:rPr>
       </w:pPr>
+      <w:proofErr w:type="spellStart"/>
       <w:r>
         <w:rPr>
           <w:lang w:val="en-GB"/>
         </w:rPr>
-        <w:t xml:space="preserve">Dikarev, A (2020). </w:t>
+        <w:t>Dikarev</w:t>
+      </w:r>
+      <w:proofErr w:type="spellEnd"/>
+      <w:r>
+        <w:rPr>
+          <w:lang w:val="en-GB"/>
+        </w:rPr>
+        <w:t xml:space="preserve">, A (2020). </w:t>
       </w:r>
       <w:hyperlink r:id="rId9" w:history="1">
         <w:r>
@@ -646,11 +674,19 @@
           <w:lang w:val="en-GB"/>
         </w:rPr>
       </w:pPr>
+      <w:proofErr w:type="spellStart"/>
       <w:r>
         <w:rPr>
           <w:lang w:val="en-GB"/>
         </w:rPr>
-        <w:t xml:space="preserve">Grokhotkov, I </w:t>
+        <w:t>Grokhotkov</w:t>
+      </w:r>
+      <w:proofErr w:type="spellEnd"/>
+      <w:r>
+        <w:rPr>
+          <w:lang w:val="en-GB"/>
+        </w:rPr>
+        <w:t xml:space="preserve">, I </w:t>
       </w:r>
       <w:r>
         <w:rPr>
@@ -749,8 +785,13 @@
       </w:r>
     </w:p>
     <w:p>
-      <w:r>
-        <w:t xml:space="preserve">Rietman G. </w:t>
+      <w:proofErr w:type="spellStart"/>
+      <w:r>
+        <w:t>Rietman</w:t>
+      </w:r>
+      <w:proofErr w:type="spellEnd"/>
+      <w:r>
+        <w:t xml:space="preserve"> G. </w:t>
       </w:r>
       <w:r>
         <w:t>(</w:t>

</xml_diff>